<commit_message>
Lab3 pre-report Q1 changed
</commit_message>
<xml_diff>
--- a/Lab3/pre-report/pre-report.docx
+++ b/Lab3/pre-report/pre-report.docx
@@ -216,7 +216,6 @@
           <w:szCs w:val="32"/>
         </w:rPr>
       </w:pPr>
-      <w:proofErr w:type="spellStart"/>
       <w:r>
         <w:rPr>
           <w:rFonts w:cs="B Nazanin" w:hint="cs"/>
@@ -225,6 +224,322 @@
           <w:rtl/>
         </w:rPr>
         <w:lastRenderedPageBreak/>
+        <w:t xml:space="preserve">این </w:t>
+      </w:r>
+      <w:r>
+        <w:rPr>
+          <w:rFonts w:cs="B Nazanin"/>
+          <w:sz w:val="28"/>
+          <w:szCs w:val="28"/>
+        </w:rPr>
+        <w:t>LCD</w:t>
+      </w:r>
+      <w:r>
+        <w:rPr>
+          <w:rFonts w:cs="B Nazanin" w:hint="cs"/>
+          <w:sz w:val="28"/>
+          <w:szCs w:val="28"/>
+          <w:rtl/>
+        </w:rPr>
+        <w:t xml:space="preserve"> از ۱۶ ستون و ۲ سطر برای نمایش استفاده </w:t>
+      </w:r>
+      <w:proofErr w:type="spellStart"/>
+      <w:r>
+        <w:rPr>
+          <w:rFonts w:cs="B Nazanin" w:hint="cs"/>
+          <w:sz w:val="28"/>
+          <w:szCs w:val="28"/>
+          <w:rtl/>
+        </w:rPr>
+        <w:t>می‌کند</w:t>
+      </w:r>
+      <w:proofErr w:type="spellEnd"/>
+      <w:r>
+        <w:rPr>
+          <w:rFonts w:cs="B Nazanin" w:hint="cs"/>
+          <w:sz w:val="28"/>
+          <w:szCs w:val="28"/>
+          <w:rtl/>
+        </w:rPr>
+        <w:t xml:space="preserve">. از آن جا که نمایشگر از نوع کاراکتری است و نه </w:t>
+      </w:r>
+      <w:proofErr w:type="spellStart"/>
+      <w:r>
+        <w:rPr>
+          <w:rFonts w:cs="B Nazanin" w:hint="cs"/>
+          <w:sz w:val="28"/>
+          <w:szCs w:val="28"/>
+          <w:rtl/>
+        </w:rPr>
+        <w:t>گرافیکی</w:t>
+      </w:r>
+      <w:proofErr w:type="spellEnd"/>
+      <w:r>
+        <w:rPr>
+          <w:rFonts w:cs="B Nazanin" w:hint="cs"/>
+          <w:sz w:val="28"/>
+          <w:szCs w:val="28"/>
+          <w:rtl/>
+        </w:rPr>
+        <w:t xml:space="preserve">، تنها می توان در این </w:t>
+      </w:r>
+      <w:proofErr w:type="spellStart"/>
+      <w:r>
+        <w:rPr>
+          <w:rFonts w:cs="B Nazanin" w:hint="cs"/>
+          <w:sz w:val="28"/>
+          <w:szCs w:val="28"/>
+          <w:rtl/>
+        </w:rPr>
+        <w:t>خانه‌های</w:t>
+      </w:r>
+      <w:proofErr w:type="spellEnd"/>
+      <w:r>
+        <w:rPr>
+          <w:rFonts w:cs="B Nazanin" w:hint="cs"/>
+          <w:sz w:val="28"/>
+          <w:szCs w:val="28"/>
+          <w:rtl/>
+        </w:rPr>
+        <w:t xml:space="preserve"> ۱۶×۲ </w:t>
+      </w:r>
+      <w:proofErr w:type="spellStart"/>
+      <w:r>
+        <w:rPr>
+          <w:rFonts w:cs="B Nazanin" w:hint="cs"/>
+          <w:sz w:val="28"/>
+          <w:szCs w:val="28"/>
+          <w:rtl/>
+        </w:rPr>
+        <w:t>کاراکترهای</w:t>
+      </w:r>
+      <w:proofErr w:type="spellEnd"/>
+      <w:r>
+        <w:rPr>
+          <w:rFonts w:cs="B Nazanin" w:hint="cs"/>
+          <w:sz w:val="28"/>
+          <w:szCs w:val="28"/>
+          <w:rtl/>
+        </w:rPr>
+        <w:t xml:space="preserve"> مشخصی را نوشت و از تمامی </w:t>
+      </w:r>
+      <w:proofErr w:type="spellStart"/>
+      <w:r>
+        <w:rPr>
+          <w:rFonts w:cs="B Nazanin" w:hint="cs"/>
+          <w:sz w:val="28"/>
+          <w:szCs w:val="28"/>
+          <w:rtl/>
+        </w:rPr>
+        <w:t>پیکسل‌های</w:t>
+      </w:r>
+      <w:proofErr w:type="spellEnd"/>
+      <w:r>
+        <w:rPr>
+          <w:rFonts w:cs="B Nazanin" w:hint="cs"/>
+          <w:sz w:val="28"/>
+          <w:szCs w:val="28"/>
+          <w:rtl/>
+        </w:rPr>
+        <w:t xml:space="preserve"> آن به طور مستقیم </w:t>
+      </w:r>
+      <w:proofErr w:type="spellStart"/>
+      <w:r>
+        <w:rPr>
+          <w:rFonts w:cs="B Nazanin" w:hint="cs"/>
+          <w:sz w:val="28"/>
+          <w:szCs w:val="28"/>
+          <w:rtl/>
+        </w:rPr>
+        <w:t>نمی‌توان</w:t>
+      </w:r>
+      <w:proofErr w:type="spellEnd"/>
+      <w:r>
+        <w:rPr>
+          <w:rFonts w:cs="B Nazanin" w:hint="cs"/>
+          <w:sz w:val="28"/>
+          <w:szCs w:val="28"/>
+          <w:rtl/>
+        </w:rPr>
+        <w:t xml:space="preserve"> استفاده کرد. با روشن کردن این نمایشگر نور </w:t>
+      </w:r>
+      <w:proofErr w:type="spellStart"/>
+      <w:r>
+        <w:rPr>
+          <w:rFonts w:cs="B Nazanin" w:hint="cs"/>
+          <w:sz w:val="28"/>
+          <w:szCs w:val="28"/>
+          <w:rtl/>
+        </w:rPr>
+        <w:t>بک‌لایت</w:t>
+      </w:r>
+      <w:proofErr w:type="spellEnd"/>
+      <w:r>
+        <w:rPr>
+          <w:rFonts w:cs="B Nazanin" w:hint="cs"/>
+          <w:sz w:val="28"/>
+          <w:szCs w:val="28"/>
+          <w:rtl/>
+        </w:rPr>
+        <w:t xml:space="preserve"> </w:t>
+      </w:r>
+      <w:proofErr w:type="spellStart"/>
+      <w:r>
+        <w:rPr>
+          <w:rFonts w:cs="B Nazanin" w:hint="cs"/>
+          <w:sz w:val="28"/>
+          <w:szCs w:val="28"/>
+          <w:rtl/>
+        </w:rPr>
+        <w:t>سبزرنگ</w:t>
+      </w:r>
+      <w:proofErr w:type="spellEnd"/>
+      <w:r>
+        <w:rPr>
+          <w:rFonts w:cs="B Nazanin" w:hint="cs"/>
+          <w:sz w:val="28"/>
+          <w:szCs w:val="28"/>
+          <w:rtl/>
+        </w:rPr>
+        <w:t xml:space="preserve"> آن روشن </w:t>
+      </w:r>
+      <w:proofErr w:type="spellStart"/>
+      <w:r>
+        <w:rPr>
+          <w:rFonts w:cs="B Nazanin" w:hint="cs"/>
+          <w:sz w:val="28"/>
+          <w:szCs w:val="28"/>
+          <w:rtl/>
+        </w:rPr>
+        <w:t>می‌شود</w:t>
+      </w:r>
+      <w:proofErr w:type="spellEnd"/>
+      <w:r>
+        <w:rPr>
+          <w:rFonts w:cs="B Nazanin" w:hint="cs"/>
+          <w:sz w:val="28"/>
+          <w:szCs w:val="28"/>
+          <w:rtl/>
+        </w:rPr>
+        <w:t xml:space="preserve">. برای اتصال این نمایشگر به </w:t>
+      </w:r>
+      <w:proofErr w:type="spellStart"/>
+      <w:r>
+        <w:rPr>
+          <w:rFonts w:cs="B Nazanin" w:hint="cs"/>
+          <w:sz w:val="28"/>
+          <w:szCs w:val="28"/>
+          <w:rtl/>
+        </w:rPr>
+        <w:t>میکروکنترلر</w:t>
+      </w:r>
+      <w:proofErr w:type="spellEnd"/>
+      <w:r>
+        <w:rPr>
+          <w:rFonts w:cs="B Nazanin" w:hint="cs"/>
+          <w:sz w:val="28"/>
+          <w:szCs w:val="28"/>
+          <w:rtl/>
+        </w:rPr>
+        <w:t xml:space="preserve"> و کار با آن از ۸ پین برای </w:t>
+      </w:r>
+      <w:proofErr w:type="spellStart"/>
+      <w:r>
+        <w:rPr>
+          <w:rFonts w:cs="B Nazanin" w:hint="cs"/>
+          <w:sz w:val="28"/>
+          <w:szCs w:val="28"/>
+          <w:rtl/>
+        </w:rPr>
+        <w:t>دیتا</w:t>
+      </w:r>
+      <w:proofErr w:type="spellEnd"/>
+      <w:r>
+        <w:rPr>
+          <w:rFonts w:cs="B Nazanin" w:hint="cs"/>
+          <w:sz w:val="28"/>
+          <w:szCs w:val="28"/>
+          <w:rtl/>
+        </w:rPr>
+        <w:t xml:space="preserve"> و تعدادی پین دیگر برای تنظیم </w:t>
+      </w:r>
+      <w:proofErr w:type="spellStart"/>
+      <w:r>
+        <w:rPr>
+          <w:rFonts w:cs="B Nazanin" w:hint="cs"/>
+          <w:sz w:val="28"/>
+          <w:szCs w:val="28"/>
+          <w:rtl/>
+        </w:rPr>
+        <w:t>کنتراست</w:t>
+      </w:r>
+      <w:proofErr w:type="spellEnd"/>
+      <w:r>
+        <w:rPr>
+          <w:rFonts w:cs="B Nazanin" w:hint="cs"/>
+          <w:sz w:val="28"/>
+          <w:szCs w:val="28"/>
+          <w:rtl/>
+        </w:rPr>
+        <w:t xml:space="preserve">، انتخاب </w:t>
+      </w:r>
+      <w:proofErr w:type="spellStart"/>
+      <w:r>
+        <w:rPr>
+          <w:rFonts w:cs="B Nazanin" w:hint="cs"/>
+          <w:sz w:val="28"/>
+          <w:szCs w:val="28"/>
+          <w:rtl/>
+        </w:rPr>
+        <w:t>رجیستر</w:t>
+      </w:r>
+      <w:proofErr w:type="spellEnd"/>
+      <w:r>
+        <w:rPr>
+          <w:rFonts w:cs="B Nazanin" w:hint="cs"/>
+          <w:sz w:val="28"/>
+          <w:szCs w:val="28"/>
+          <w:rtl/>
+        </w:rPr>
+        <w:t xml:space="preserve"> </w:t>
+      </w:r>
+      <w:r>
+        <w:rPr>
+          <w:rFonts w:cs="B Nazanin" w:hint="cs"/>
+          <w:sz w:val="28"/>
+          <w:szCs w:val="28"/>
+          <w:rtl/>
+        </w:rPr>
+        <w:t xml:space="preserve">و ... استفاده </w:t>
+      </w:r>
+      <w:proofErr w:type="spellStart"/>
+      <w:r>
+        <w:rPr>
+          <w:rFonts w:cs="B Nazanin" w:hint="cs"/>
+          <w:sz w:val="28"/>
+          <w:szCs w:val="28"/>
+          <w:rtl/>
+        </w:rPr>
+        <w:t>می‌شود</w:t>
+      </w:r>
+      <w:proofErr w:type="spellEnd"/>
+      <w:r>
+        <w:rPr>
+          <w:rFonts w:cs="B Nazanin" w:hint="cs"/>
+          <w:sz w:val="28"/>
+          <w:szCs w:val="28"/>
+          <w:rtl/>
+        </w:rPr>
+        <w:t xml:space="preserve">. </w:t>
+      </w:r>
+      <w:proofErr w:type="spellStart"/>
+      <w:r>
+        <w:rPr>
+          <w:rFonts w:cs="B Nazanin" w:hint="cs"/>
+          <w:sz w:val="28"/>
+          <w:szCs w:val="28"/>
+          <w:rtl/>
+        </w:rPr>
         <w:t>پایه‌ی</w:t>
       </w:r>
       <w:proofErr w:type="spellEnd"/>
@@ -2744,6 +3059,7 @@
     <w:rsidRoot w:val="0033290B"/>
     <w:rsid w:val="00332526"/>
     <w:rsid w:val="0033290B"/>
+    <w:rsid w:val="0039798E"/>
     <w:rsid w:val="006B7F58"/>
     <w:rsid w:val="0072209A"/>
     <w:rsid w:val="007544A7"/>

</xml_diff>